<commit_message>
Hervorheben der relevanten Infos
</commit_message>
<xml_diff>
--- a/docs/Javascript-Unterschiede.docx
+++ b/docs/Javascript-Unterschiede.docx
@@ -20,6 +20,477 @@
     </w:p>
     <w:p/>
     <w:p>
+      <w:r>
+        <w:t>&lt;</w:t>
+      </w:r>
+      <w:proofErr w:type="spellStart"/>
+      <w:r>
+        <w:t>script</w:t>
+      </w:r>
+      <w:proofErr w:type="spellEnd"/>
+      <w:r>
+        <w:t xml:space="preserve"> type="</w:t>
+      </w:r>
+      <w:proofErr w:type="spellStart"/>
+      <w:r>
+        <w:t>text</w:t>
+      </w:r>
+      <w:proofErr w:type="spellEnd"/>
+      <w:r>
+        <w:t>/</w:t>
+      </w:r>
+      <w:proofErr w:type="spellStart"/>
+      <w:r>
+        <w:t>javascript</w:t>
+      </w:r>
+      <w:proofErr w:type="spellEnd"/>
+      <w:r>
+        <w:t>"&gt;</w:t>
+      </w:r>
+    </w:p>
+    <w:p>
+      <w:pPr>
+        <w:rPr>
+          <w:lang w:val="en-GB"/>
+        </w:rPr>
+      </w:pPr>
+      <w:r>
+        <w:rPr>
+          <w:lang w:val="en-GB"/>
+        </w:rPr>
+        <w:t>&lt;!--</w:t>
+      </w:r>
+    </w:p>
+    <w:p>
+      <w:pPr>
+        <w:rPr>
+          <w:lang w:val="en-GB"/>
+        </w:rPr>
+      </w:pPr>
+      <w:r>
+        <w:rPr>
+          <w:lang w:val="en-GB"/>
+        </w:rPr>
+        <w:tab/>
+      </w:r>
+      <w:proofErr w:type="spellStart"/>
+      <w:proofErr w:type="gramStart"/>
+      <w:r>
+        <w:rPr>
+          <w:lang w:val="en-GB"/>
+        </w:rPr>
+        <w:t>var</w:t>
+      </w:r>
+      <w:proofErr w:type="spellEnd"/>
+      <w:proofErr w:type="gramEnd"/>
+      <w:r>
+        <w:rPr>
+          <w:lang w:val="en-GB"/>
+        </w:rPr>
+        <w:t xml:space="preserve"> SESSIONURL = "";</w:t>
+      </w:r>
+    </w:p>
+    <w:p>
+      <w:pPr>
+        <w:ind w:firstLine="708"/>
+        <w:rPr>
+          <w:lang w:val="en-GB"/>
+        </w:rPr>
+      </w:pPr>
+      <w:proofErr w:type="spellStart"/>
+      <w:proofErr w:type="gramStart"/>
+      <w:r>
+        <w:rPr>
+          <w:highlight w:val="yellow"/>
+          <w:lang w:val="en-GB"/>
+        </w:rPr>
+        <w:t>var</w:t>
+      </w:r>
+      <w:proofErr w:type="spellEnd"/>
+      <w:proofErr w:type="gramEnd"/>
+      <w:r>
+        <w:rPr>
+          <w:highlight w:val="yellow"/>
+          <w:lang w:val="en-GB"/>
+        </w:rPr>
+        <w:t xml:space="preserve"> SECURITYTOKEN = "1354820331-7879350c59f9bcd1db455558db45ddb58fcb1846";</w:t>
+      </w:r>
+    </w:p>
+    <w:p>
+      <w:pPr>
+        <w:rPr>
+          <w:lang w:val="en-GB"/>
+        </w:rPr>
+      </w:pPr>
+      <w:r>
+        <w:rPr>
+          <w:lang w:val="en-GB"/>
+        </w:rPr>
+        <w:tab/>
+      </w:r>
+      <w:proofErr w:type="spellStart"/>
+      <w:proofErr w:type="gramStart"/>
+      <w:r>
+        <w:rPr>
+          <w:lang w:val="en-GB"/>
+        </w:rPr>
+        <w:t>var</w:t>
+      </w:r>
+      <w:proofErr w:type="spellEnd"/>
+      <w:proofErr w:type="gramEnd"/>
+      <w:r>
+        <w:rPr>
+          <w:lang w:val="en-GB"/>
+        </w:rPr>
+        <w:t xml:space="preserve"> IMGDIR_MISC = "images/</w:t>
+      </w:r>
+      <w:proofErr w:type="spellStart"/>
+      <w:r>
+        <w:rPr>
+          <w:lang w:val="en-GB"/>
+        </w:rPr>
+        <w:t>misc</w:t>
+      </w:r>
+      <w:proofErr w:type="spellEnd"/>
+      <w:r>
+        <w:rPr>
+          <w:lang w:val="en-GB"/>
+        </w:rPr>
+        <w:t>";</w:t>
+      </w:r>
+    </w:p>
+    <w:p>
+      <w:pPr>
+        <w:rPr>
+          <w:lang w:val="en-GB"/>
+        </w:rPr>
+      </w:pPr>
+      <w:r>
+        <w:rPr>
+          <w:lang w:val="en-GB"/>
+        </w:rPr>
+        <w:tab/>
+      </w:r>
+      <w:proofErr w:type="spellStart"/>
+      <w:proofErr w:type="gramStart"/>
+      <w:r>
+        <w:rPr>
+          <w:lang w:val="en-GB"/>
+        </w:rPr>
+        <w:t>var</w:t>
+      </w:r>
+      <w:proofErr w:type="spellEnd"/>
+      <w:proofErr w:type="gramEnd"/>
+      <w:r>
+        <w:rPr>
+          <w:lang w:val="en-GB"/>
+        </w:rPr>
+        <w:t xml:space="preserve"> IMGDIR_BUTTON = "images/buttons";</w:t>
+      </w:r>
+    </w:p>
+    <w:p>
+      <w:pPr>
+        <w:rPr>
+          <w:lang w:val="en-GB"/>
+        </w:rPr>
+      </w:pPr>
+      <w:r>
+        <w:rPr>
+          <w:lang w:val="en-GB"/>
+        </w:rPr>
+        <w:tab/>
+      </w:r>
+      <w:proofErr w:type="spellStart"/>
+      <w:proofErr w:type="gramStart"/>
+      <w:r>
+        <w:rPr>
+          <w:lang w:val="en-GB"/>
+        </w:rPr>
+        <w:t>var</w:t>
+      </w:r>
+      <w:proofErr w:type="spellEnd"/>
+      <w:proofErr w:type="gramEnd"/>
+      <w:r>
+        <w:rPr>
+          <w:lang w:val="en-GB"/>
+        </w:rPr>
+        <w:t xml:space="preserve"> </w:t>
+      </w:r>
+      <w:proofErr w:type="spellStart"/>
+      <w:r>
+        <w:rPr>
+          <w:lang w:val="en-GB"/>
+        </w:rPr>
+        <w:t>vb_disable_ajax</w:t>
+      </w:r>
+      <w:proofErr w:type="spellEnd"/>
+      <w:r>
+        <w:rPr>
+          <w:lang w:val="en-GB"/>
+        </w:rPr>
+        <w:t xml:space="preserve"> = </w:t>
+      </w:r>
+      <w:proofErr w:type="spellStart"/>
+      <w:r>
+        <w:rPr>
+          <w:lang w:val="en-GB"/>
+        </w:rPr>
+        <w:t>parseInt</w:t>
+      </w:r>
+      <w:proofErr w:type="spellEnd"/>
+      <w:r>
+        <w:rPr>
+          <w:lang w:val="en-GB"/>
+        </w:rPr>
+        <w:t>("0", 10);</w:t>
+      </w:r>
+    </w:p>
+    <w:p>
+      <w:pPr>
+        <w:rPr>
+          <w:lang w:val="en-GB"/>
+        </w:rPr>
+      </w:pPr>
+      <w:r>
+        <w:rPr>
+          <w:lang w:val="en-GB"/>
+        </w:rPr>
+        <w:tab/>
+      </w:r>
+      <w:proofErr w:type="spellStart"/>
+      <w:proofErr w:type="gramStart"/>
+      <w:r>
+        <w:rPr>
+          <w:lang w:val="en-GB"/>
+        </w:rPr>
+        <w:t>var</w:t>
+      </w:r>
+      <w:proofErr w:type="spellEnd"/>
+      <w:proofErr w:type="gramEnd"/>
+      <w:r>
+        <w:rPr>
+          <w:lang w:val="en-GB"/>
+        </w:rPr>
+        <w:t xml:space="preserve"> SIMPLEVERSION = "414";</w:t>
+      </w:r>
+    </w:p>
+    <w:p>
+      <w:pPr>
+        <w:rPr>
+          <w:lang w:val="en-GB"/>
+        </w:rPr>
+      </w:pPr>
+      <w:r>
+        <w:rPr>
+          <w:lang w:val="en-GB"/>
+        </w:rPr>
+        <w:tab/>
+      </w:r>
+      <w:proofErr w:type="spellStart"/>
+      <w:proofErr w:type="gramStart"/>
+      <w:r>
+        <w:rPr>
+          <w:lang w:val="en-GB"/>
+        </w:rPr>
+        <w:t>var</w:t>
+      </w:r>
+      <w:proofErr w:type="spellEnd"/>
+      <w:proofErr w:type="gramEnd"/>
+      <w:r>
+        <w:rPr>
+          <w:lang w:val="en-GB"/>
+        </w:rPr>
+        <w:t xml:space="preserve"> BBURL = "http://forum.operationgamma41.de";</w:t>
+      </w:r>
+    </w:p>
+    <w:p>
+      <w:pPr>
+        <w:rPr>
+          <w:lang w:val="en-GB"/>
+        </w:rPr>
+      </w:pPr>
+      <w:r>
+        <w:rPr>
+          <w:lang w:val="en-GB"/>
+        </w:rPr>
+        <w:tab/>
+      </w:r>
+      <w:proofErr w:type="spellStart"/>
+      <w:proofErr w:type="gramStart"/>
+      <w:r>
+        <w:rPr>
+          <w:lang w:val="en-GB"/>
+        </w:rPr>
+        <w:t>var</w:t>
+      </w:r>
+      <w:proofErr w:type="spellEnd"/>
+      <w:proofErr w:type="gramEnd"/>
+      <w:r>
+        <w:rPr>
+          <w:lang w:val="en-GB"/>
+        </w:rPr>
+        <w:t xml:space="preserve"> LOGGEDIN = 17 &gt; 0 ? </w:t>
+      </w:r>
+      <w:proofErr w:type="gramStart"/>
+      <w:r>
+        <w:rPr>
+          <w:lang w:val="en-GB"/>
+        </w:rPr>
+        <w:t>true :</w:t>
+      </w:r>
+      <w:proofErr w:type="gramEnd"/>
+      <w:r>
+        <w:rPr>
+          <w:lang w:val="en-GB"/>
+        </w:rPr>
+        <w:t xml:space="preserve"> false;</w:t>
+      </w:r>
+    </w:p>
+    <w:p>
+      <w:pPr>
+        <w:rPr>
+          <w:lang w:val="en-GB"/>
+        </w:rPr>
+      </w:pPr>
+      <w:r>
+        <w:rPr>
+          <w:lang w:val="en-GB"/>
+        </w:rPr>
+        <w:tab/>
+      </w:r>
+      <w:proofErr w:type="spellStart"/>
+      <w:proofErr w:type="gramStart"/>
+      <w:r>
+        <w:rPr>
+          <w:lang w:val="en-GB"/>
+        </w:rPr>
+        <w:t>var</w:t>
+      </w:r>
+      <w:proofErr w:type="spellEnd"/>
+      <w:proofErr w:type="gramEnd"/>
+      <w:r>
+        <w:rPr>
+          <w:lang w:val="en-GB"/>
+        </w:rPr>
+        <w:t xml:space="preserve"> THIS_SCRIPT = "</w:t>
+      </w:r>
+      <w:proofErr w:type="spellStart"/>
+      <w:r>
+        <w:rPr>
+          <w:lang w:val="en-GB"/>
+        </w:rPr>
+        <w:t>showthread</w:t>
+      </w:r>
+      <w:proofErr w:type="spellEnd"/>
+      <w:r>
+        <w:rPr>
+          <w:lang w:val="en-GB"/>
+        </w:rPr>
+        <w:t>";</w:t>
+      </w:r>
+    </w:p>
+    <w:p>
+      <w:r>
+        <w:rPr>
+          <w:lang w:val="en-GB"/>
+        </w:rPr>
+        <w:tab/>
+      </w:r>
+      <w:proofErr w:type="spellStart"/>
+      <w:r>
+        <w:t>var</w:t>
+      </w:r>
+      <w:proofErr w:type="spellEnd"/>
+      <w:r>
+        <w:t xml:space="preserve"> RELPATH = "showthread.php?1228-Er</w:t>
+      </w:r>
+      <w:r>
+        <w:t>fassung-der-Moderationszeiten-!</w:t>
+      </w:r>
+      <w:r>
+        <w:t>";</w:t>
+      </w:r>
+    </w:p>
+    <w:p>
+      <w:pPr>
+        <w:rPr>
+          <w:lang w:val="en-GB"/>
+        </w:rPr>
+      </w:pPr>
+      <w:r>
+        <w:tab/>
+      </w:r>
+      <w:proofErr w:type="spellStart"/>
+      <w:proofErr w:type="gramStart"/>
+      <w:r>
+        <w:rPr>
+          <w:lang w:val="en-GB"/>
+        </w:rPr>
+        <w:t>var</w:t>
+      </w:r>
+      <w:proofErr w:type="spellEnd"/>
+      <w:proofErr w:type="gramEnd"/>
+      <w:r>
+        <w:rPr>
+          <w:lang w:val="en-GB"/>
+        </w:rPr>
+        <w:t xml:space="preserve"> PATHS = {forum : ""}</w:t>
+      </w:r>
+    </w:p>
+    <w:p>
+      <w:pPr>
+        <w:rPr>
+          <w:lang w:val="en-GB"/>
+        </w:rPr>
+      </w:pPr>
+      <w:r>
+        <w:rPr>
+          <w:lang w:val="en-GB"/>
+        </w:rPr>
+        <w:t>// --&gt;</w:t>
+      </w:r>
+    </w:p>
+    <w:p>
+      <w:pPr>
+        <w:rPr>
+          <w:lang w:val="en-GB"/>
+        </w:rPr>
+      </w:pPr>
+      <w:r>
+        <w:rPr>
+          <w:lang w:val="en-GB"/>
+        </w:rPr>
+        <w:t>&lt;/script&gt;</w:t>
+      </w:r>
+    </w:p>
+    <w:p>
+      <w:pPr>
+        <w:rPr>
+          <w:lang w:val="en-GB"/>
+        </w:rPr>
+      </w:pPr>
+    </w:p>
+    <w:p>
+      <w:pPr>
+        <w:rPr>
+          <w:lang w:val="en-GB"/>
+        </w:rPr>
+      </w:pPr>
+      <w:r>
+        <w:rPr>
+          <w:lang w:val="en-GB"/>
+        </w:rPr>
+        <w:t>Guest:</w:t>
+      </w:r>
+    </w:p>
+    <w:p>
+      <w:pPr>
+        <w:rPr>
+          <w:lang w:val="en-GB"/>
+        </w:rPr>
+      </w:pPr>
+    </w:p>
+    <w:p>
       <w:pPr>
         <w:rPr>
           <w:lang w:val="en-GB"/>
@@ -70,425 +541,6 @@
           <w:lang w:val="en-GB"/>
         </w:rPr>
         <w:tab/>
-      </w:r>
-      <w:proofErr w:type="spellStart"/>
-      <w:proofErr w:type="gramStart"/>
-      <w:r>
-        <w:rPr>
-          <w:lang w:val="en-GB"/>
-        </w:rPr>
-        <w:t>var</w:t>
-      </w:r>
-      <w:proofErr w:type="spellEnd"/>
-      <w:proofErr w:type="gramEnd"/>
-      <w:r>
-        <w:rPr>
-          <w:lang w:val="en-GB"/>
-        </w:rPr>
-        <w:t xml:space="preserve"> SESSIONURL = "";</w:t>
-      </w:r>
-    </w:p>
-    <w:p>
-      <w:pPr>
-        <w:rPr>
-          <w:lang w:val="en-GB"/>
-        </w:rPr>
-      </w:pPr>
-      <w:r>
-        <w:rPr>
-          <w:lang w:val="en-GB"/>
-        </w:rPr>
-        <w:tab/>
-      </w:r>
-      <w:proofErr w:type="spellStart"/>
-      <w:proofErr w:type="gramStart"/>
-      <w:r>
-        <w:rPr>
-          <w:lang w:val="en-GB"/>
-        </w:rPr>
-        <w:t>var</w:t>
-      </w:r>
-      <w:proofErr w:type="spellEnd"/>
-      <w:proofErr w:type="gramEnd"/>
-      <w:r>
-        <w:rPr>
-          <w:lang w:val="en-GB"/>
-        </w:rPr>
-        <w:t xml:space="preserve"> SECURITYTOKEN = "1351185979-3626d59c5e72aeddbe3c65711da8fe637c93b76c";</w:t>
-      </w:r>
-    </w:p>
-    <w:p>
-      <w:pPr>
-        <w:rPr>
-          <w:lang w:val="en-GB"/>
-        </w:rPr>
-      </w:pPr>
-      <w:r>
-        <w:rPr>
-          <w:lang w:val="en-GB"/>
-        </w:rPr>
-        <w:tab/>
-      </w:r>
-      <w:proofErr w:type="spellStart"/>
-      <w:proofErr w:type="gramStart"/>
-      <w:r>
-        <w:rPr>
-          <w:lang w:val="en-GB"/>
-        </w:rPr>
-        <w:t>var</w:t>
-      </w:r>
-      <w:proofErr w:type="spellEnd"/>
-      <w:proofErr w:type="gramEnd"/>
-      <w:r>
-        <w:rPr>
-          <w:lang w:val="en-GB"/>
-        </w:rPr>
-        <w:t xml:space="preserve"> IMGDIR_MISC = "images/</w:t>
-      </w:r>
-      <w:proofErr w:type="spellStart"/>
-      <w:r>
-        <w:rPr>
-          <w:lang w:val="en-GB"/>
-        </w:rPr>
-        <w:t>misc</w:t>
-      </w:r>
-      <w:proofErr w:type="spellEnd"/>
-      <w:r>
-        <w:rPr>
-          <w:lang w:val="en-GB"/>
-        </w:rPr>
-        <w:t>";</w:t>
-      </w:r>
-    </w:p>
-    <w:p>
-      <w:pPr>
-        <w:rPr>
-          <w:lang w:val="en-GB"/>
-        </w:rPr>
-      </w:pPr>
-      <w:r>
-        <w:rPr>
-          <w:lang w:val="en-GB"/>
-        </w:rPr>
-        <w:tab/>
-      </w:r>
-      <w:proofErr w:type="spellStart"/>
-      <w:proofErr w:type="gramStart"/>
-      <w:r>
-        <w:rPr>
-          <w:lang w:val="en-GB"/>
-        </w:rPr>
-        <w:t>var</w:t>
-      </w:r>
-      <w:proofErr w:type="spellEnd"/>
-      <w:proofErr w:type="gramEnd"/>
-      <w:r>
-        <w:rPr>
-          <w:lang w:val="en-GB"/>
-        </w:rPr>
-        <w:t xml:space="preserve"> IMGDIR_BUTTON = "images/buttons";</w:t>
-      </w:r>
-    </w:p>
-    <w:p>
-      <w:pPr>
-        <w:rPr>
-          <w:lang w:val="en-GB"/>
-        </w:rPr>
-      </w:pPr>
-      <w:r>
-        <w:rPr>
-          <w:lang w:val="en-GB"/>
-        </w:rPr>
-        <w:tab/>
-      </w:r>
-      <w:proofErr w:type="spellStart"/>
-      <w:proofErr w:type="gramStart"/>
-      <w:r>
-        <w:rPr>
-          <w:lang w:val="en-GB"/>
-        </w:rPr>
-        <w:t>var</w:t>
-      </w:r>
-      <w:proofErr w:type="spellEnd"/>
-      <w:proofErr w:type="gramEnd"/>
-      <w:r>
-        <w:rPr>
-          <w:lang w:val="en-GB"/>
-        </w:rPr>
-        <w:t xml:space="preserve"> </w:t>
-      </w:r>
-      <w:proofErr w:type="spellStart"/>
-      <w:r>
-        <w:rPr>
-          <w:lang w:val="en-GB"/>
-        </w:rPr>
-        <w:t>vb_disable_ajax</w:t>
-      </w:r>
-      <w:proofErr w:type="spellEnd"/>
-      <w:r>
-        <w:rPr>
-          <w:lang w:val="en-GB"/>
-        </w:rPr>
-        <w:t xml:space="preserve"> = </w:t>
-      </w:r>
-      <w:proofErr w:type="spellStart"/>
-      <w:r>
-        <w:rPr>
-          <w:lang w:val="en-GB"/>
-        </w:rPr>
-        <w:t>parseInt</w:t>
-      </w:r>
-      <w:proofErr w:type="spellEnd"/>
-      <w:r>
-        <w:rPr>
-          <w:lang w:val="en-GB"/>
-        </w:rPr>
-        <w:t>("0", 10);</w:t>
-      </w:r>
-    </w:p>
-    <w:p>
-      <w:pPr>
-        <w:rPr>
-          <w:lang w:val="en-GB"/>
-        </w:rPr>
-      </w:pPr>
-      <w:r>
-        <w:rPr>
-          <w:lang w:val="en-GB"/>
-        </w:rPr>
-        <w:tab/>
-      </w:r>
-      <w:proofErr w:type="spellStart"/>
-      <w:proofErr w:type="gramStart"/>
-      <w:r>
-        <w:rPr>
-          <w:lang w:val="en-GB"/>
-        </w:rPr>
-        <w:t>var</w:t>
-      </w:r>
-      <w:proofErr w:type="spellEnd"/>
-      <w:proofErr w:type="gramEnd"/>
-      <w:r>
-        <w:rPr>
-          <w:lang w:val="en-GB"/>
-        </w:rPr>
-        <w:t xml:space="preserve"> SIMPLEVERSION = "414";</w:t>
-      </w:r>
-    </w:p>
-    <w:p>
-      <w:pPr>
-        <w:rPr>
-          <w:lang w:val="en-GB"/>
-        </w:rPr>
-      </w:pPr>
-      <w:r>
-        <w:rPr>
-          <w:lang w:val="en-GB"/>
-        </w:rPr>
-        <w:tab/>
-      </w:r>
-      <w:proofErr w:type="spellStart"/>
-      <w:proofErr w:type="gramStart"/>
-      <w:r>
-        <w:rPr>
-          <w:lang w:val="en-GB"/>
-        </w:rPr>
-        <w:t>var</w:t>
-      </w:r>
-      <w:proofErr w:type="spellEnd"/>
-      <w:proofErr w:type="gramEnd"/>
-      <w:r>
-        <w:rPr>
-          <w:lang w:val="en-GB"/>
-        </w:rPr>
-        <w:t xml:space="preserve"> BBURL = "http://forum.operationgamma41.de";</w:t>
-      </w:r>
-    </w:p>
-    <w:p>
-      <w:pPr>
-        <w:rPr>
-          <w:lang w:val="en-GB"/>
-        </w:rPr>
-      </w:pPr>
-      <w:r>
-        <w:rPr>
-          <w:lang w:val="en-GB"/>
-        </w:rPr>
-        <w:tab/>
-      </w:r>
-      <w:proofErr w:type="spellStart"/>
-      <w:proofErr w:type="gramStart"/>
-      <w:r>
-        <w:rPr>
-          <w:lang w:val="en-GB"/>
-        </w:rPr>
-        <w:t>var</w:t>
-      </w:r>
-      <w:proofErr w:type="spellEnd"/>
-      <w:proofErr w:type="gramEnd"/>
-      <w:r>
-        <w:rPr>
-          <w:lang w:val="en-GB"/>
-        </w:rPr>
-        <w:t xml:space="preserve"> LOGGEDIN = 17 &gt; 0 ? </w:t>
-      </w:r>
-      <w:proofErr w:type="gramStart"/>
-      <w:r>
-        <w:rPr>
-          <w:lang w:val="en-GB"/>
-        </w:rPr>
-        <w:t>true :</w:t>
-      </w:r>
-      <w:proofErr w:type="gramEnd"/>
-      <w:r>
-        <w:rPr>
-          <w:lang w:val="en-GB"/>
-        </w:rPr>
-        <w:t xml:space="preserve"> false;</w:t>
-      </w:r>
-    </w:p>
-    <w:p>
-      <w:pPr>
-        <w:rPr>
-          <w:lang w:val="en-GB"/>
-        </w:rPr>
-      </w:pPr>
-      <w:r>
-        <w:rPr>
-          <w:lang w:val="en-GB"/>
-        </w:rPr>
-        <w:tab/>
-      </w:r>
-      <w:proofErr w:type="spellStart"/>
-      <w:proofErr w:type="gramStart"/>
-      <w:r>
-        <w:rPr>
-          <w:lang w:val="en-GB"/>
-        </w:rPr>
-        <w:t>var</w:t>
-      </w:r>
-      <w:proofErr w:type="spellEnd"/>
-      <w:proofErr w:type="gramEnd"/>
-      <w:r>
-        <w:rPr>
-          <w:lang w:val="en-GB"/>
-        </w:rPr>
-        <w:t xml:space="preserve"> THIS_SCRIPT = "</w:t>
-      </w:r>
-      <w:proofErr w:type="spellStart"/>
-      <w:r>
-        <w:rPr>
-          <w:lang w:val="en-GB"/>
-        </w:rPr>
-        <w:t>showthread</w:t>
-      </w:r>
-      <w:proofErr w:type="spellEnd"/>
-      <w:r>
-        <w:rPr>
-          <w:lang w:val="en-GB"/>
-        </w:rPr>
-        <w:t>";</w:t>
-      </w:r>
-    </w:p>
-    <w:p>
-      <w:r>
-        <w:rPr>
-          <w:lang w:val="en-GB"/>
-        </w:rPr>
-        <w:tab/>
-      </w:r>
-      <w:proofErr w:type="spellStart"/>
-      <w:r>
-        <w:t>var</w:t>
-      </w:r>
-      <w:proofErr w:type="spellEnd"/>
-      <w:r>
-        <w:t xml:space="preserve"> RELPATH = "showthread.php?1228-Erfassung-der-Moderationszeiten-!/page2";</w:t>
-      </w:r>
-    </w:p>
-    <w:p>
-      <w:r>
-        <w:tab/>
-      </w:r>
-      <w:proofErr w:type="spellStart"/>
-      <w:r>
-        <w:t>var</w:t>
-      </w:r>
-      <w:proofErr w:type="spellEnd"/>
-      <w:r>
-        <w:t xml:space="preserve"> PATHS = {</w:t>
-      </w:r>
-      <w:proofErr w:type="spellStart"/>
-      <w:r>
-        <w:t>forum</w:t>
-      </w:r>
-      <w:proofErr w:type="spellEnd"/>
-      <w:r>
-        <w:t xml:space="preserve"> : ""}</w:t>
-      </w:r>
-    </w:p>
-    <w:p>
-      <w:r>
-        <w:t>// --&gt;</w:t>
-      </w:r>
-    </w:p>
-    <w:p>
-      <w:r>
-        <w:t>&lt;/</w:t>
-      </w:r>
-      <w:proofErr w:type="spellStart"/>
-      <w:r>
-        <w:t>script</w:t>
-      </w:r>
-      <w:proofErr w:type="spellEnd"/>
-      <w:r>
-        <w:t>&gt;</w:t>
-      </w:r>
-    </w:p>
-    <w:p/>
-    <w:p>
-      <w:r>
-        <w:t>Guest:</w:t>
-      </w:r>
-    </w:p>
-    <w:p/>
-    <w:p>
-      <w:pPr>
-        <w:rPr>
-          <w:lang w:val="en-GB"/>
-        </w:rPr>
-      </w:pPr>
-      <w:r>
-        <w:rPr>
-          <w:lang w:val="en-GB"/>
-        </w:rPr>
-        <w:t>&lt;script type="text/javascript"&gt;</w:t>
-      </w:r>
-    </w:p>
-    <w:p>
-      <w:pPr>
-        <w:rPr>
-          <w:lang w:val="en-GB"/>
-        </w:rPr>
-      </w:pPr>
-      <w:r>
-        <w:rPr>
-          <w:lang w:val="en-GB"/>
-        </w:rPr>
-        <w:t>&lt;!--</w:t>
-      </w:r>
-    </w:p>
-    <w:p>
-      <w:pPr>
-        <w:rPr>
-          <w:lang w:val="en-GB"/>
-        </w:rPr>
-      </w:pPr>
-      <w:r>
-        <w:rPr>
-          <w:lang w:val="en-GB"/>
-        </w:rPr>
-        <w:tab/>
         <w:t>var SESSIONURL = "";</w:t>
       </w:r>
     </w:p>
@@ -503,6 +555,12 @@
           <w:lang w:val="en-GB"/>
         </w:rPr>
         <w:tab/>
+      </w:r>
+      <w:r>
+        <w:rPr>
+          <w:highlight w:val="yellow"/>
+          <w:lang w:val="en-GB"/>
+        </w:rPr>
         <w:t>var SECURITYTOKEN = "guest";</w:t>
       </w:r>
     </w:p>
@@ -602,64 +660,64 @@
         </w:rPr>
         <w:tab/>
         <w:t>var THIS_SCRIPT = "showthread";</w:t>
-      </w:r>
-    </w:p>
-    <w:p>
-      <w:r>
-        <w:rPr>
-          <w:lang w:val="en-GB"/>
-        </w:rPr>
-        <w:tab/>
-      </w:r>
-      <w:proofErr w:type="spellStart"/>
-      <w:r>
-        <w:t>var</w:t>
-      </w:r>
-      <w:proofErr w:type="spellEnd"/>
-      <w:r>
-        <w:t xml:space="preserve"> RELPATH = "showthread.php?1228-Erfassung-der-Moderationszeiten-!";</w:t>
-      </w:r>
-    </w:p>
-    <w:p>
-      <w:r>
-        <w:tab/>
-      </w:r>
-      <w:proofErr w:type="spellStart"/>
-      <w:r>
-        <w:t>var</w:t>
-      </w:r>
-      <w:proofErr w:type="spellEnd"/>
-      <w:r>
-        <w:t xml:space="preserve"> PATHS = {</w:t>
-      </w:r>
-      <w:proofErr w:type="spellStart"/>
-      <w:r>
-        <w:t>forum</w:t>
-      </w:r>
-      <w:proofErr w:type="spellEnd"/>
-      <w:r>
-        <w:t xml:space="preserve"> : ""}</w:t>
-      </w:r>
-    </w:p>
-    <w:p>
-      <w:r>
-        <w:t>// --&gt;</w:t>
-      </w:r>
-    </w:p>
-    <w:p>
-      <w:r>
-        <w:t>&lt;/</w:t>
-      </w:r>
-      <w:proofErr w:type="spellStart"/>
-      <w:r>
-        <w:t>script</w:t>
-      </w:r>
-      <w:proofErr w:type="spellEnd"/>
-      <w:r>
-        <w:t>&gt;</w:t>
       </w:r>
       <w:bookmarkStart w:id="0" w:name="_GoBack"/>
       <w:bookmarkEnd w:id="0"/>
+    </w:p>
+    <w:p>
+      <w:r>
+        <w:rPr>
+          <w:lang w:val="en-GB"/>
+        </w:rPr>
+        <w:tab/>
+      </w:r>
+      <w:proofErr w:type="spellStart"/>
+      <w:r>
+        <w:t>var</w:t>
+      </w:r>
+      <w:proofErr w:type="spellEnd"/>
+      <w:r>
+        <w:t xml:space="preserve"> RELPATH = "showthread.php?1228-Erfassung-der-Moderationszeiten-!";</w:t>
+      </w:r>
+    </w:p>
+    <w:p>
+      <w:r>
+        <w:tab/>
+      </w:r>
+      <w:proofErr w:type="spellStart"/>
+      <w:r>
+        <w:t>var</w:t>
+      </w:r>
+      <w:proofErr w:type="spellEnd"/>
+      <w:r>
+        <w:t xml:space="preserve"> PATHS = {</w:t>
+      </w:r>
+      <w:proofErr w:type="spellStart"/>
+      <w:r>
+        <w:t>forum</w:t>
+      </w:r>
+      <w:proofErr w:type="spellEnd"/>
+      <w:r>
+        <w:t xml:space="preserve"> : ""}</w:t>
+      </w:r>
+    </w:p>
+    <w:p>
+      <w:r>
+        <w:t>// --&gt;</w:t>
+      </w:r>
+    </w:p>
+    <w:p>
+      <w:r>
+        <w:t>&lt;/</w:t>
+      </w:r>
+      <w:proofErr w:type="spellStart"/>
+      <w:r>
+        <w:t>script</w:t>
+      </w:r>
+      <w:proofErr w:type="spellEnd"/>
+      <w:r>
+        <w:t>&gt;</w:t>
+      </w:r>
     </w:p>
     <w:sectPr>
       <w:pgSz w:w="11906" w:h="16838"/>

</xml_diff>